<commit_message>
Tabela de curtidas criada
</commit_message>
<xml_diff>
--- a/documents/capa.docx
+++ b/documents/capa.docx
@@ -284,6 +284,7 @@
           <w:b/>
           <w:sz w:val="24"/>
           <w:szCs w:val="24"/>
+          <w:u w:val="single"/>
         </w:rPr>
       </w:pPr>
       <w:r>
@@ -293,17 +294,39 @@
           <w:sz w:val="24"/>
           <w:szCs w:val="24"/>
         </w:rPr>
-        <w:t> Nome do Projeto</w:t>
-      </w:r>
-      <w:r>
-        <w:rPr>
-          <w:rFonts w:ascii="Arial" w:hAnsi="Arial" w:cs="Arial"/>
-          <w:bCs/>
-          <w:sz w:val="24"/>
-          <w:szCs w:val="24"/>
-        </w:rPr>
-        <w:t> </w:t>
-      </w:r>
+        <w:t> </w:t>
+      </w:r>
+      <w:proofErr w:type="spellStart"/>
+      <w:r>
+        <w:rPr>
+          <w:rFonts w:ascii="Arial" w:hAnsi="Arial" w:cs="Arial"/>
+          <w:b/>
+          <w:sz w:val="24"/>
+          <w:szCs w:val="24"/>
+        </w:rPr>
+        <w:t>Stardew</w:t>
+      </w:r>
+      <w:proofErr w:type="spellEnd"/>
+      <w:r>
+        <w:rPr>
+          <w:rFonts w:ascii="Arial" w:hAnsi="Arial" w:cs="Arial"/>
+          <w:b/>
+          <w:sz w:val="24"/>
+          <w:szCs w:val="24"/>
+        </w:rPr>
+        <w:t xml:space="preserve"> Valley: Comunidade </w:t>
+      </w:r>
+      <w:proofErr w:type="spellStart"/>
+      <w:r>
+        <w:rPr>
+          <w:rFonts w:ascii="Arial" w:hAnsi="Arial" w:cs="Arial"/>
+          <w:b/>
+          <w:sz w:val="24"/>
+          <w:szCs w:val="24"/>
+        </w:rPr>
+        <w:t>Junimo</w:t>
+      </w:r>
+      <w:proofErr w:type="spellEnd"/>
     </w:p>
     <w:p>
       <w:pPr>

</xml_diff>